<commit_message>
Liệt kê danh sách tính năng
</commit_message>
<xml_diff>
--- a/LTW-Nhom10.docx
+++ b/LTW-Nhom10.docx
@@ -3189,6 +3189,7 @@
       <w:pPr>
         <w:pStyle w:val="249"/>
         <w:numPr>
+          <w:ilvl w:val="0"/>
           <w:numId w:val="0"/>
         </w:numPr>
         <w:spacing w:before="300" w:after="300"/>
@@ -3554,6 +3555,7 @@
       <w:pPr>
         <w:pStyle w:val="249"/>
         <w:numPr>
+          <w:ilvl w:val="0"/>
           <w:numId w:val="0"/>
         </w:numPr>
         <w:spacing w:before="300" w:after="300"/>
@@ -3652,6 +3654,7 @@
       <w:pPr>
         <w:pStyle w:val="249"/>
         <w:numPr>
+          <w:ilvl w:val="0"/>
           <w:numId w:val="0"/>
         </w:numPr>
         <w:spacing w:before="300" w:after="300"/>
@@ -3897,9 +3900,9 @@
       <w:bookmarkEnd w:id="49"/>
       <w:bookmarkStart w:id="50" w:name="_heading=h.v836gz2szxsr" w:colFirst="0" w:colLast="0"/>
       <w:bookmarkEnd w:id="50"/>
-      <w:bookmarkStart w:id="51" w:name="_heading=h.x6y904b1i2xy" w:colFirst="0" w:colLast="0"/>
+      <w:bookmarkStart w:id="51" w:name="_heading=h.jduzzm60dvfk" w:colFirst="0" w:colLast="0"/>
       <w:bookmarkEnd w:id="51"/>
-      <w:bookmarkStart w:id="52" w:name="_heading=h.jduzzm60dvfk" w:colFirst="0" w:colLast="0"/>
+      <w:bookmarkStart w:id="52" w:name="_heading=h.x6y904b1i2xy" w:colFirst="0" w:colLast="0"/>
       <w:bookmarkEnd w:id="52"/>
     </w:p>
     <w:p>
@@ -4401,8 +4404,6 @@
           </wp:inline>
         </w:drawing>
       </w:r>
-      <w:bookmarkStart w:id="61" w:name="_GoBack"/>
-      <w:bookmarkEnd w:id="61"/>
     </w:p>
     <w:p>
       <w:pPr>
@@ -5656,15 +5657,325 @@
     </w:p>
     <w:p>
       <w:pPr>
-        <w:ind w:right="26"/>
-        <w:rPr>
-          <w:b/>
-          <w:sz w:val="26"/>
-          <w:szCs w:val="26"/>
+        <w:ind w:right="20"/>
+        <w:rPr>
+          <w:rFonts w:hint="default"/>
+          <w:b/>
+          <w:sz w:val="26"/>
+          <w:szCs w:val="26"/>
+          <w:lang w:val="en-US"/>
         </w:rPr>
       </w:pPr>
       <w:bookmarkStart w:id="55" w:name="_heading=h.ghr0tdvk0asu" w:colFirst="0" w:colLast="0"/>
       <w:bookmarkEnd w:id="55"/>
+      <w:r>
+        <w:rPr>
+          <w:rFonts w:hint="default"/>
+          <w:b/>
+          <w:sz w:val="26"/>
+          <w:szCs w:val="26"/>
+          <w:lang w:val="en-US"/>
+        </w:rPr>
+        <w:t>III. TÍNH NĂNG</w:t>
+      </w:r>
+    </w:p>
+    <w:p>
+      <w:pPr>
+        <w:ind w:right="20"/>
+        <w:rPr>
+          <w:rFonts w:hint="default"/>
+          <w:b/>
+          <w:sz w:val="26"/>
+          <w:szCs w:val="26"/>
+          <w:lang w:val="en-US"/>
+        </w:rPr>
+      </w:pPr>
+      <w:r>
+        <w:rPr>
+          <w:rFonts w:hint="default"/>
+          <w:b/>
+          <w:sz w:val="26"/>
+          <w:szCs w:val="26"/>
+          <w:lang w:val="en-US"/>
+        </w:rPr>
+        <w:t>1. Đăng kí-Đăng nhập-Lấy mật khẩu</w:t>
+      </w:r>
+    </w:p>
+    <w:p>
+      <w:pPr>
+        <w:ind w:right="20"/>
+        <w:rPr>
+          <w:rFonts w:hint="default"/>
+          <w:b/>
+          <w:sz w:val="26"/>
+          <w:szCs w:val="26"/>
+          <w:lang w:val="en-US"/>
+        </w:rPr>
+      </w:pPr>
+      <w:r>
+        <w:rPr>
+          <w:rFonts w:hint="default"/>
+          <w:b/>
+          <w:sz w:val="26"/>
+          <w:szCs w:val="26"/>
+          <w:lang w:val="en-US"/>
+        </w:rPr>
+        <w:t>2. Thay đổi thông tin cá nhân, thay đổi mật khẩu(người dùng, admin)</w:t>
+      </w:r>
+    </w:p>
+    <w:p>
+      <w:pPr>
+        <w:ind w:right="20"/>
+        <w:rPr>
+          <w:rFonts w:hint="default"/>
+          <w:b/>
+          <w:sz w:val="26"/>
+          <w:szCs w:val="26"/>
+          <w:lang w:val="en-US"/>
+        </w:rPr>
+      </w:pPr>
+      <w:r>
+        <w:rPr>
+          <w:rFonts w:hint="default"/>
+          <w:b/>
+          <w:sz w:val="26"/>
+          <w:szCs w:val="26"/>
+          <w:lang w:val="en-US"/>
+        </w:rPr>
+        <w:t>3. Tìm kiếm sản phẩm</w:t>
+      </w:r>
+    </w:p>
+    <w:p>
+      <w:pPr>
+        <w:ind w:right="20"/>
+        <w:rPr>
+          <w:rFonts w:hint="default"/>
+          <w:b/>
+          <w:sz w:val="26"/>
+          <w:szCs w:val="26"/>
+          <w:lang w:val="en-US"/>
+        </w:rPr>
+      </w:pPr>
+      <w:r>
+        <w:rPr>
+          <w:rFonts w:hint="default"/>
+          <w:b/>
+          <w:sz w:val="26"/>
+          <w:szCs w:val="26"/>
+          <w:lang w:val="en-US"/>
+        </w:rPr>
+        <w:t>4. Bộ lọc sản phẩm</w:t>
+      </w:r>
+    </w:p>
+    <w:p>
+      <w:pPr>
+        <w:ind w:right="20"/>
+        <w:rPr>
+          <w:rFonts w:hint="default"/>
+          <w:b/>
+          <w:sz w:val="26"/>
+          <w:szCs w:val="26"/>
+          <w:lang w:val="en-US"/>
+        </w:rPr>
+      </w:pPr>
+      <w:r>
+        <w:rPr>
+          <w:rFonts w:hint="default"/>
+          <w:b/>
+          <w:sz w:val="26"/>
+          <w:szCs w:val="26"/>
+          <w:lang w:val="en-US"/>
+        </w:rPr>
+        <w:t>5. Xem chi tiết sản phẩm</w:t>
+      </w:r>
+    </w:p>
+    <w:p>
+      <w:pPr>
+        <w:ind w:right="20"/>
+        <w:rPr>
+          <w:rFonts w:hint="default"/>
+          <w:b/>
+          <w:sz w:val="26"/>
+          <w:szCs w:val="26"/>
+          <w:lang w:val="en-US"/>
+        </w:rPr>
+      </w:pPr>
+      <w:r>
+        <w:rPr>
+          <w:rFonts w:hint="default"/>
+          <w:b/>
+          <w:sz w:val="26"/>
+          <w:szCs w:val="26"/>
+          <w:lang w:val="en-US"/>
+        </w:rPr>
+        <w:t>6. Thêm sản phẩm vào giỏ hảng</w:t>
+      </w:r>
+    </w:p>
+    <w:p>
+      <w:pPr>
+        <w:ind w:right="20"/>
+        <w:rPr>
+          <w:rFonts w:hint="default"/>
+          <w:b/>
+          <w:sz w:val="26"/>
+          <w:szCs w:val="26"/>
+          <w:lang w:val="en-US"/>
+        </w:rPr>
+      </w:pPr>
+      <w:r>
+        <w:rPr>
+          <w:rFonts w:hint="default"/>
+          <w:b/>
+          <w:sz w:val="26"/>
+          <w:szCs w:val="26"/>
+          <w:lang w:val="en-US"/>
+        </w:rPr>
+        <w:t>7. Mua hàng - hủy hàng - xem lịch sử đơn hàng</w:t>
+      </w:r>
+    </w:p>
+    <w:p>
+      <w:pPr>
+        <w:ind w:right="20"/>
+        <w:rPr>
+          <w:rFonts w:hint="default"/>
+          <w:b/>
+          <w:sz w:val="26"/>
+          <w:szCs w:val="26"/>
+          <w:lang w:val="en-US"/>
+        </w:rPr>
+      </w:pPr>
+      <w:r>
+        <w:rPr>
+          <w:rFonts w:hint="default"/>
+          <w:b/>
+          <w:sz w:val="26"/>
+          <w:szCs w:val="26"/>
+          <w:lang w:val="en-US"/>
+        </w:rPr>
+        <w:t>8. Đánh giá sản phẩm</w:t>
+      </w:r>
+    </w:p>
+    <w:p>
+      <w:pPr>
+        <w:ind w:right="20"/>
+        <w:rPr>
+          <w:rFonts w:hint="default"/>
+          <w:b/>
+          <w:sz w:val="26"/>
+          <w:szCs w:val="26"/>
+          <w:lang w:val="en-US"/>
+        </w:rPr>
+      </w:pPr>
+      <w:r>
+        <w:rPr>
+          <w:rFonts w:hint="default"/>
+          <w:b/>
+          <w:sz w:val="26"/>
+          <w:szCs w:val="26"/>
+          <w:lang w:val="en-US"/>
+        </w:rPr>
+        <w:t>9. Xem thống kê doanh thu, đơn hàng</w:t>
+      </w:r>
+    </w:p>
+    <w:p>
+      <w:pPr>
+        <w:ind w:right="20"/>
+        <w:rPr>
+          <w:rFonts w:hint="default"/>
+          <w:b/>
+          <w:sz w:val="26"/>
+          <w:szCs w:val="26"/>
+          <w:lang w:val="en-US"/>
+        </w:rPr>
+      </w:pPr>
+      <w:r>
+        <w:rPr>
+          <w:rFonts w:hint="default"/>
+          <w:b/>
+          <w:sz w:val="26"/>
+          <w:szCs w:val="26"/>
+          <w:lang w:val="en-US"/>
+        </w:rPr>
+        <w:t>10. Quản lý đơn hàng</w:t>
+      </w:r>
+    </w:p>
+    <w:p>
+      <w:pPr>
+        <w:ind w:right="20"/>
+        <w:rPr>
+          <w:rFonts w:hint="default"/>
+          <w:b/>
+          <w:sz w:val="26"/>
+          <w:szCs w:val="26"/>
+          <w:lang w:val="en-US"/>
+        </w:rPr>
+      </w:pPr>
+      <w:r>
+        <w:rPr>
+          <w:rFonts w:hint="default"/>
+          <w:b/>
+          <w:sz w:val="26"/>
+          <w:szCs w:val="26"/>
+          <w:lang w:val="en-US"/>
+        </w:rPr>
+        <w:t>11. Quản lý sản phẩm, thương hiệu (thêm, xóa, sửa thông tin, sửa trạng thái)</w:t>
+      </w:r>
+    </w:p>
+    <w:p>
+      <w:pPr>
+        <w:ind w:right="20"/>
+        <w:rPr>
+          <w:rFonts w:hint="default"/>
+          <w:b/>
+          <w:sz w:val="26"/>
+          <w:szCs w:val="26"/>
+          <w:lang w:val="en-US"/>
+        </w:rPr>
+      </w:pPr>
+      <w:r>
+        <w:rPr>
+          <w:rFonts w:hint="default"/>
+          <w:b/>
+          <w:sz w:val="26"/>
+          <w:szCs w:val="26"/>
+          <w:lang w:val="en-US"/>
+        </w:rPr>
+        <w:t>12. Xem thông tin và quản lý tài khoản khách hàng (khóa, mở khóa)</w:t>
+      </w:r>
+    </w:p>
+    <w:p>
+      <w:pPr>
+        <w:ind w:right="20"/>
+        <w:rPr>
+          <w:rFonts w:hint="default"/>
+          <w:b/>
+          <w:sz w:val="26"/>
+          <w:szCs w:val="26"/>
+          <w:lang w:val="en-US"/>
+        </w:rPr>
+      </w:pPr>
+      <w:r>
+        <w:rPr>
+          <w:rFonts w:hint="default"/>
+          <w:b/>
+          <w:sz w:val="26"/>
+          <w:szCs w:val="26"/>
+          <w:lang w:val="en-US"/>
+        </w:rPr>
+        <w:t>13. Quản lý tài khoản admin(thêm mới, khóa, mở khóa)</w:t>
+      </w:r>
+    </w:p>
+    <w:p>
+      <w:pPr>
+        <w:ind w:right="26"/>
+        <w:rPr>
+          <w:b/>
+          <w:sz w:val="26"/>
+          <w:szCs w:val="26"/>
+        </w:rPr>
+      </w:pPr>
+      <w:bookmarkStart w:id="61" w:name="_GoBack"/>
+      <w:bookmarkEnd w:id="61"/>
     </w:p>
     <w:p>
       <w:pPr>
@@ -7289,15 +7600,15 @@
     <w:lsdException w:qFormat="1" w:unhideWhenUsed="0" w:uiPriority="62" w:semiHidden="0" w:name="Light Grid"/>
     <w:lsdException w:unhideWhenUsed="0" w:uiPriority="63" w:semiHidden="0" w:name="Medium Shading 1"/>
     <w:lsdException w:unhideWhenUsed="0" w:uiPriority="64" w:semiHidden="0" w:name="Medium Shading 2"/>
-    <w:lsdException w:unhideWhenUsed="0" w:uiPriority="65" w:semiHidden="0" w:name="Medium List 1"/>
+    <w:lsdException w:qFormat="1" w:unhideWhenUsed="0" w:uiPriority="65" w:semiHidden="0" w:name="Medium List 1"/>
     <w:lsdException w:unhideWhenUsed="0" w:uiPriority="66" w:semiHidden="0" w:name="Medium List 2"/>
     <w:lsdException w:unhideWhenUsed="0" w:uiPriority="67" w:semiHidden="0" w:name="Medium Grid 1"/>
     <w:lsdException w:unhideWhenUsed="0" w:uiPriority="68" w:semiHidden="0" w:name="Medium Grid 2"/>
-    <w:lsdException w:unhideWhenUsed="0" w:uiPriority="69" w:semiHidden="0" w:name="Medium Grid 3"/>
+    <w:lsdException w:qFormat="1" w:unhideWhenUsed="0" w:uiPriority="69" w:semiHidden="0" w:name="Medium Grid 3"/>
     <w:lsdException w:unhideWhenUsed="0" w:uiPriority="70" w:semiHidden="0" w:name="Dark List"/>
     <w:lsdException w:unhideWhenUsed="0" w:uiPriority="71" w:semiHidden="0" w:name="Colorful Shading"/>
     <w:lsdException w:unhideWhenUsed="0" w:uiPriority="72" w:semiHidden="0" w:name="Colorful List"/>
-    <w:lsdException w:unhideWhenUsed="0" w:uiPriority="73" w:semiHidden="0" w:name="Colorful Grid"/>
+    <w:lsdException w:qFormat="1" w:unhideWhenUsed="0" w:uiPriority="73" w:semiHidden="0" w:name="Colorful Grid"/>
     <w:lsdException w:qFormat="1" w:unhideWhenUsed="0" w:uiPriority="60" w:semiHidden="0" w:name="Light Shading Accent 1"/>
     <w:lsdException w:qFormat="1" w:unhideWhenUsed="0" w:uiPriority="61" w:semiHidden="0" w:name="Light List Accent 1"/>
     <w:lsdException w:qFormat="1" w:unhideWhenUsed="0" w:uiPriority="62" w:semiHidden="0" w:name="Light Grid Accent 1"/>
@@ -7305,55 +7616,55 @@
     <w:lsdException w:unhideWhenUsed="0" w:uiPriority="64" w:semiHidden="0" w:name="Medium Shading 2 Accent 1"/>
     <w:lsdException w:unhideWhenUsed="0" w:uiPriority="65" w:semiHidden="0" w:name="Medium List 1 Accent 1"/>
     <w:lsdException w:qFormat="1" w:unhideWhenUsed="0" w:uiPriority="1" w:semiHidden="0" w:name="List Paragraph"/>
-    <w:lsdException w:unhideWhenUsed="0" w:uiPriority="66" w:semiHidden="0" w:name="Medium List 2 Accent 1"/>
+    <w:lsdException w:qFormat="1" w:unhideWhenUsed="0" w:uiPriority="66" w:semiHidden="0" w:name="Medium List 2 Accent 1"/>
     <w:lsdException w:unhideWhenUsed="0" w:uiPriority="67" w:semiHidden="0" w:name="Medium Grid 1 Accent 1"/>
     <w:lsdException w:unhideWhenUsed="0" w:uiPriority="68" w:semiHidden="0" w:name="Medium Grid 2 Accent 1"/>
     <w:lsdException w:unhideWhenUsed="0" w:uiPriority="69" w:semiHidden="0" w:name="Medium Grid 3 Accent 1"/>
     <w:lsdException w:unhideWhenUsed="0" w:uiPriority="70" w:semiHidden="0" w:name="Dark List Accent 1"/>
     <w:lsdException w:unhideWhenUsed="0" w:uiPriority="71" w:semiHidden="0" w:name="Colorful Shading Accent 1"/>
-    <w:lsdException w:unhideWhenUsed="0" w:uiPriority="72" w:semiHidden="0" w:name="Colorful List Accent 1"/>
+    <w:lsdException w:qFormat="1" w:unhideWhenUsed="0" w:uiPriority="72" w:semiHidden="0" w:name="Colorful List Accent 1"/>
     <w:lsdException w:unhideWhenUsed="0" w:uiPriority="73" w:semiHidden="0" w:name="Colorful Grid Accent 1"/>
     <w:lsdException w:qFormat="1" w:unhideWhenUsed="0" w:uiPriority="60" w:semiHidden="0" w:name="Light Shading Accent 2"/>
     <w:lsdException w:qFormat="1" w:unhideWhenUsed="0" w:uiPriority="61" w:semiHidden="0" w:name="Light List Accent 2"/>
     <w:lsdException w:qFormat="1" w:unhideWhenUsed="0" w:uiPriority="62" w:semiHidden="0" w:name="Light Grid Accent 2"/>
-    <w:lsdException w:unhideWhenUsed="0" w:uiPriority="63" w:semiHidden="0" w:name="Medium Shading 1 Accent 2"/>
-    <w:lsdException w:unhideWhenUsed="0" w:uiPriority="64" w:semiHidden="0" w:name="Medium Shading 2 Accent 2"/>
+    <w:lsdException w:qFormat="1" w:unhideWhenUsed="0" w:uiPriority="63" w:semiHidden="0" w:name="Medium Shading 1 Accent 2"/>
+    <w:lsdException w:qFormat="1" w:unhideWhenUsed="0" w:uiPriority="64" w:semiHidden="0" w:name="Medium Shading 2 Accent 2"/>
     <w:lsdException w:unhideWhenUsed="0" w:uiPriority="65" w:semiHidden="0" w:name="Medium List 1 Accent 2"/>
-    <w:lsdException w:unhideWhenUsed="0" w:uiPriority="66" w:semiHidden="0" w:name="Medium List 2 Accent 2"/>
+    <w:lsdException w:qFormat="1" w:unhideWhenUsed="0" w:uiPriority="66" w:semiHidden="0" w:name="Medium List 2 Accent 2"/>
     <w:lsdException w:unhideWhenUsed="0" w:uiPriority="67" w:semiHidden="0" w:name="Medium Grid 1 Accent 2"/>
     <w:lsdException w:unhideWhenUsed="0" w:uiPriority="68" w:semiHidden="0" w:name="Medium Grid 2 Accent 2"/>
     <w:lsdException w:unhideWhenUsed="0" w:uiPriority="69" w:semiHidden="0" w:name="Medium Grid 3 Accent 2"/>
-    <w:lsdException w:unhideWhenUsed="0" w:uiPriority="70" w:semiHidden="0" w:name="Dark List Accent 2"/>
-    <w:lsdException w:unhideWhenUsed="0" w:uiPriority="71" w:semiHidden="0" w:name="Colorful Shading Accent 2"/>
+    <w:lsdException w:qFormat="1" w:unhideWhenUsed="0" w:uiPriority="70" w:semiHidden="0" w:name="Dark List Accent 2"/>
+    <w:lsdException w:qFormat="1" w:unhideWhenUsed="0" w:uiPriority="71" w:semiHidden="0" w:name="Colorful Shading Accent 2"/>
     <w:lsdException w:unhideWhenUsed="0" w:uiPriority="72" w:semiHidden="0" w:name="Colorful List Accent 2"/>
     <w:lsdException w:unhideWhenUsed="0" w:uiPriority="73" w:semiHidden="0" w:name="Colorful Grid Accent 2"/>
     <w:lsdException w:qFormat="1" w:unhideWhenUsed="0" w:uiPriority="60" w:semiHidden="0" w:name="Light Shading Accent 3"/>
     <w:lsdException w:qFormat="1" w:unhideWhenUsed="0" w:uiPriority="61" w:semiHidden="0" w:name="Light List Accent 3"/>
     <w:lsdException w:qFormat="1" w:unhideWhenUsed="0" w:uiPriority="62" w:semiHidden="0" w:name="Light Grid Accent 3"/>
-    <w:lsdException w:unhideWhenUsed="0" w:uiPriority="63" w:semiHidden="0" w:name="Medium Shading 1 Accent 3"/>
-    <w:lsdException w:unhideWhenUsed="0" w:uiPriority="64" w:semiHidden="0" w:name="Medium Shading 2 Accent 3"/>
-    <w:lsdException w:unhideWhenUsed="0" w:uiPriority="65" w:semiHidden="0" w:name="Medium List 1 Accent 3"/>
-    <w:lsdException w:unhideWhenUsed="0" w:uiPriority="66" w:semiHidden="0" w:name="Medium List 2 Accent 3"/>
+    <w:lsdException w:qFormat="1" w:unhideWhenUsed="0" w:uiPriority="63" w:semiHidden="0" w:name="Medium Shading 1 Accent 3"/>
+    <w:lsdException w:qFormat="1" w:unhideWhenUsed="0" w:uiPriority="64" w:semiHidden="0" w:name="Medium Shading 2 Accent 3"/>
+    <w:lsdException w:qFormat="1" w:unhideWhenUsed="0" w:uiPriority="65" w:semiHidden="0" w:name="Medium List 1 Accent 3"/>
+    <w:lsdException w:qFormat="1" w:unhideWhenUsed="0" w:uiPriority="66" w:semiHidden="0" w:name="Medium List 2 Accent 3"/>
     <w:lsdException w:unhideWhenUsed="0" w:uiPriority="67" w:semiHidden="0" w:name="Medium Grid 1 Accent 3"/>
-    <w:lsdException w:unhideWhenUsed="0" w:uiPriority="68" w:semiHidden="0" w:name="Medium Grid 2 Accent 3"/>
-    <w:lsdException w:unhideWhenUsed="0" w:uiPriority="69" w:semiHidden="0" w:name="Medium Grid 3 Accent 3"/>
+    <w:lsdException w:qFormat="1" w:unhideWhenUsed="0" w:uiPriority="68" w:semiHidden="0" w:name="Medium Grid 2 Accent 3"/>
+    <w:lsdException w:qFormat="1" w:unhideWhenUsed="0" w:uiPriority="69" w:semiHidden="0" w:name="Medium Grid 3 Accent 3"/>
     <w:lsdException w:unhideWhenUsed="0" w:uiPriority="70" w:semiHidden="0" w:name="Dark List Accent 3"/>
     <w:lsdException w:unhideWhenUsed="0" w:uiPriority="71" w:semiHidden="0" w:name="Colorful Shading Accent 3"/>
-    <w:lsdException w:unhideWhenUsed="0" w:uiPriority="72" w:semiHidden="0" w:name="Colorful List Accent 3"/>
-    <w:lsdException w:unhideWhenUsed="0" w:uiPriority="73" w:semiHidden="0" w:name="Colorful Grid Accent 3"/>
+    <w:lsdException w:qFormat="1" w:unhideWhenUsed="0" w:uiPriority="72" w:semiHidden="0" w:name="Colorful List Accent 3"/>
+    <w:lsdException w:qFormat="1" w:unhideWhenUsed="0" w:uiPriority="73" w:semiHidden="0" w:name="Colorful Grid Accent 3"/>
     <w:lsdException w:qFormat="1" w:unhideWhenUsed="0" w:uiPriority="60" w:semiHidden="0" w:name="Light Shading Accent 4"/>
     <w:lsdException w:qFormat="1" w:unhideWhenUsed="0" w:uiPriority="61" w:semiHidden="0" w:name="Light List Accent 4"/>
     <w:lsdException w:qFormat="1" w:unhideWhenUsed="0" w:uiPriority="62" w:semiHidden="0" w:name="Light Grid Accent 4"/>
-    <w:lsdException w:unhideWhenUsed="0" w:uiPriority="63" w:semiHidden="0" w:name="Medium Shading 1 Accent 4"/>
+    <w:lsdException w:qFormat="1" w:unhideWhenUsed="0" w:uiPriority="63" w:semiHidden="0" w:name="Medium Shading 1 Accent 4"/>
     <w:lsdException w:unhideWhenUsed="0" w:uiPriority="64" w:semiHidden="0" w:name="Medium Shading 2 Accent 4"/>
     <w:lsdException w:unhideWhenUsed="0" w:uiPriority="65" w:semiHidden="0" w:name="Medium List 1 Accent 4"/>
-    <w:lsdException w:unhideWhenUsed="0" w:uiPriority="66" w:semiHidden="0" w:name="Medium List 2 Accent 4"/>
+    <w:lsdException w:qFormat="1" w:unhideWhenUsed="0" w:uiPriority="66" w:semiHidden="0" w:name="Medium List 2 Accent 4"/>
     <w:lsdException w:unhideWhenUsed="0" w:uiPriority="67" w:semiHidden="0" w:name="Medium Grid 1 Accent 4"/>
     <w:lsdException w:unhideWhenUsed="0" w:uiPriority="68" w:semiHidden="0" w:name="Medium Grid 2 Accent 4"/>
     <w:lsdException w:unhideWhenUsed="0" w:uiPriority="69" w:semiHidden="0" w:name="Medium Grid 3 Accent 4"/>
     <w:lsdException w:unhideWhenUsed="0" w:uiPriority="70" w:semiHidden="0" w:name="Dark List Accent 4"/>
     <w:lsdException w:qFormat="1" w:unhideWhenUsed="0" w:uiPriority="71" w:semiHidden="0" w:name="Colorful Shading Accent 4"/>
-    <w:lsdException w:unhideWhenUsed="0" w:uiPriority="72" w:semiHidden="0" w:name="Colorful List Accent 4"/>
+    <w:lsdException w:qFormat="1" w:unhideWhenUsed="0" w:uiPriority="72" w:semiHidden="0" w:name="Colorful List Accent 4"/>
     <w:lsdException w:unhideWhenUsed="0" w:uiPriority="73" w:semiHidden="0" w:name="Colorful Grid Accent 4"/>
     <w:lsdException w:qFormat="1" w:unhideWhenUsed="0" w:uiPriority="60" w:semiHidden="0" w:name="Light Shading Accent 5"/>
     <w:lsdException w:qFormat="1" w:unhideWhenUsed="0" w:uiPriority="61" w:semiHidden="0" w:name="Light List Accent 5"/>
@@ -7363,9 +7674,9 @@
     <w:lsdException w:unhideWhenUsed="0" w:uiPriority="65" w:semiHidden="0" w:name="Medium List 1 Accent 5"/>
     <w:lsdException w:qFormat="1" w:unhideWhenUsed="0" w:uiPriority="66" w:semiHidden="0" w:name="Medium List 2 Accent 5"/>
     <w:lsdException w:unhideWhenUsed="0" w:uiPriority="67" w:semiHidden="0" w:name="Medium Grid 1 Accent 5"/>
-    <w:lsdException w:unhideWhenUsed="0" w:uiPriority="68" w:semiHidden="0" w:name="Medium Grid 2 Accent 5"/>
+    <w:lsdException w:qFormat="1" w:unhideWhenUsed="0" w:uiPriority="68" w:semiHidden="0" w:name="Medium Grid 2 Accent 5"/>
     <w:lsdException w:unhideWhenUsed="0" w:uiPriority="69" w:semiHidden="0" w:name="Medium Grid 3 Accent 5"/>
-    <w:lsdException w:unhideWhenUsed="0" w:uiPriority="70" w:semiHidden="0" w:name="Dark List Accent 5"/>
+    <w:lsdException w:qFormat="1" w:unhideWhenUsed="0" w:uiPriority="70" w:semiHidden="0" w:name="Dark List Accent 5"/>
     <w:lsdException w:qFormat="1" w:unhideWhenUsed="0" w:uiPriority="71" w:semiHidden="0" w:name="Colorful Shading Accent 5"/>
     <w:lsdException w:unhideWhenUsed="0" w:uiPriority="72" w:semiHidden="0" w:name="Colorful List Accent 5"/>
     <w:lsdException w:unhideWhenUsed="0" w:uiPriority="73" w:semiHidden="0" w:name="Colorful Grid Accent 5"/>
@@ -7373,14 +7684,14 @@
     <w:lsdException w:qFormat="1" w:unhideWhenUsed="0" w:uiPriority="61" w:semiHidden="0" w:name="Light List Accent 6"/>
     <w:lsdException w:unhideWhenUsed="0" w:uiPriority="62" w:semiHidden="0" w:name="Light Grid Accent 6"/>
     <w:lsdException w:unhideWhenUsed="0" w:uiPriority="63" w:semiHidden="0" w:name="Medium Shading 1 Accent 6"/>
-    <w:lsdException w:unhideWhenUsed="0" w:uiPriority="64" w:semiHidden="0" w:name="Medium Shading 2 Accent 6"/>
-    <w:lsdException w:unhideWhenUsed="0" w:uiPriority="65" w:semiHidden="0" w:name="Medium List 1 Accent 6"/>
+    <w:lsdException w:qFormat="1" w:unhideWhenUsed="0" w:uiPriority="64" w:semiHidden="0" w:name="Medium Shading 2 Accent 6"/>
+    <w:lsdException w:qFormat="1" w:unhideWhenUsed="0" w:uiPriority="65" w:semiHidden="0" w:name="Medium List 1 Accent 6"/>
     <w:lsdException w:qFormat="1" w:unhideWhenUsed="0" w:uiPriority="66" w:semiHidden="0" w:name="Medium List 2 Accent 6"/>
     <w:lsdException w:unhideWhenUsed="0" w:uiPriority="67" w:semiHidden="0" w:name="Medium Grid 1 Accent 6"/>
-    <w:lsdException w:unhideWhenUsed="0" w:uiPriority="68" w:semiHidden="0" w:name="Medium Grid 2 Accent 6"/>
+    <w:lsdException w:qFormat="1" w:unhideWhenUsed="0" w:uiPriority="68" w:semiHidden="0" w:name="Medium Grid 2 Accent 6"/>
     <w:lsdException w:unhideWhenUsed="0" w:uiPriority="69" w:semiHidden="0" w:name="Medium Grid 3 Accent 6"/>
-    <w:lsdException w:unhideWhenUsed="0" w:uiPriority="70" w:semiHidden="0" w:name="Dark List Accent 6"/>
-    <w:lsdException w:unhideWhenUsed="0" w:uiPriority="71" w:semiHidden="0" w:name="Colorful Shading Accent 6"/>
+    <w:lsdException w:qFormat="1" w:unhideWhenUsed="0" w:uiPriority="70" w:semiHidden="0" w:name="Dark List Accent 6"/>
+    <w:lsdException w:qFormat="1" w:unhideWhenUsed="0" w:uiPriority="71" w:semiHidden="0" w:name="Colorful Shading Accent 6"/>
     <w:lsdException w:unhideWhenUsed="0" w:uiPriority="72" w:semiHidden="0" w:name="Colorful List Accent 6"/>
     <w:lsdException w:unhideWhenUsed="0" w:uiPriority="73" w:semiHidden="0" w:name="Colorful Grid Accent 6"/>
   </w:latentStyles>
@@ -13872,6 +14183,7 @@
   <w:style w:type="table" w:styleId="174">
     <w:name w:val="Medium Shading 1 Accent 2"/>
     <w:basedOn w:val="12"/>
+    <w:qFormat/>
     <w:uiPriority w:val="63"/>
     <w:tblPr>
       <w:tblBorders>
@@ -13965,6 +14277,7 @@
   <w:style w:type="table" w:styleId="175">
     <w:name w:val="Medium Shading 1 Accent 3"/>
     <w:basedOn w:val="12"/>
+    <w:qFormat/>
     <w:uiPriority w:val="63"/>
     <w:tblPr>
       <w:tblBorders>
@@ -14058,6 +14371,7 @@
   <w:style w:type="table" w:styleId="176">
     <w:name w:val="Medium Shading 1 Accent 4"/>
     <w:basedOn w:val="12"/>
+    <w:qFormat/>
     <w:uiPriority w:val="63"/>
     <w:tblPr>
       <w:tblBorders>
@@ -14609,6 +14923,7 @@
   <w:style w:type="table" w:styleId="181">
     <w:name w:val="Medium Shading 2 Accent 2"/>
     <w:basedOn w:val="12"/>
+    <w:qFormat/>
     <w:uiPriority w:val="64"/>
     <w:tblPr>
       <w:tblBorders>
@@ -14745,6 +15060,7 @@
   <w:style w:type="table" w:styleId="182">
     <w:name w:val="Medium Shading 2 Accent 3"/>
     <w:basedOn w:val="12"/>
+    <w:qFormat/>
     <w:uiPriority w:val="64"/>
     <w:tblPr>
       <w:tblBorders>
@@ -15153,6 +15469,7 @@
   <w:style w:type="table" w:styleId="185">
     <w:name w:val="Medium Shading 2 Accent 6"/>
     <w:basedOn w:val="12"/>
+    <w:qFormat/>
     <w:uiPriority w:val="64"/>
     <w:tblPr>
       <w:tblBorders>
@@ -15289,6 +15606,7 @@
   <w:style w:type="table" w:styleId="186">
     <w:name w:val="Medium List 1"/>
     <w:basedOn w:val="12"/>
+    <w:qFormat/>
     <w:uiPriority w:val="65"/>
     <w:rPr>
       <w:color w:val="000000"/>
@@ -15502,6 +15820,7 @@
   <w:style w:type="table" w:styleId="189">
     <w:name w:val="Medium List 1 Accent 3"/>
     <w:basedOn w:val="12"/>
+    <w:qFormat/>
     <w:uiPriority w:val="65"/>
     <w:rPr>
       <w:color w:val="000000"/>
@@ -15715,6 +16034,7 @@
   <w:style w:type="table" w:styleId="192">
     <w:name w:val="Medium List 1 Accent 6"/>
     <w:basedOn w:val="12"/>
+    <w:qFormat/>
     <w:uiPriority w:val="65"/>
     <w:rPr>
       <w:color w:val="000000"/>
@@ -15901,6 +16221,7 @@
   <w:style w:type="table" w:styleId="194">
     <w:name w:val="Medium List 2 Accent 1"/>
     <w:basedOn w:val="12"/>
+    <w:qFormat/>
     <w:uiPriority w:val="66"/>
     <w:rPr>
       <w:rFonts w:ascii="SimSun" w:hAnsi="SimSun" w:eastAsia="Courier New"/>
@@ -16016,6 +16337,7 @@
   <w:style w:type="table" w:styleId="195">
     <w:name w:val="Medium List 2 Accent 2"/>
     <w:basedOn w:val="12"/>
+    <w:qFormat/>
     <w:uiPriority w:val="66"/>
     <w:rPr>
       <w:rFonts w:ascii="SimSun" w:hAnsi="SimSun" w:eastAsia="Courier New"/>
@@ -16131,6 +16453,7 @@
   <w:style w:type="table" w:styleId="196">
     <w:name w:val="Medium List 2 Accent 3"/>
     <w:basedOn w:val="12"/>
+    <w:qFormat/>
     <w:uiPriority w:val="66"/>
     <w:rPr>
       <w:rFonts w:ascii="SimSun" w:hAnsi="SimSun" w:eastAsia="Courier New"/>
@@ -16246,6 +16569,7 @@
   <w:style w:type="table" w:styleId="197">
     <w:name w:val="Medium List 2 Accent 4"/>
     <w:basedOn w:val="12"/>
+    <w:qFormat/>
     <w:uiPriority w:val="66"/>
     <w:rPr>
       <w:rFonts w:ascii="SimSun" w:hAnsi="SimSun" w:eastAsia="Courier New"/>
@@ -17349,6 +17673,7 @@
   <w:style w:type="table" w:styleId="210">
     <w:name w:val="Medium Grid 2 Accent 3"/>
     <w:basedOn w:val="12"/>
+    <w:qFormat/>
     <w:uiPriority w:val="68"/>
     <w:rPr>
       <w:rFonts w:ascii="SimSun" w:hAnsi="SimSun" w:eastAsia="Courier New"/>
@@ -17573,6 +17898,7 @@
   <w:style w:type="table" w:styleId="212">
     <w:name w:val="Medium Grid 2 Accent 5"/>
     <w:basedOn w:val="12"/>
+    <w:qFormat/>
     <w:uiPriority w:val="68"/>
     <w:rPr>
       <w:rFonts w:ascii="SimSun" w:hAnsi="SimSun" w:eastAsia="Courier New"/>
@@ -17685,6 +18011,7 @@
   <w:style w:type="table" w:styleId="213">
     <w:name w:val="Medium Grid 2 Accent 6"/>
     <w:basedOn w:val="12"/>
+    <w:qFormat/>
     <w:uiPriority w:val="68"/>
     <w:rPr>
       <w:rFonts w:ascii="SimSun" w:hAnsi="SimSun" w:eastAsia="Courier New"/>
@@ -17797,6 +18124,7 @@
   <w:style w:type="table" w:styleId="214">
     <w:name w:val="Medium Grid 3"/>
     <w:basedOn w:val="12"/>
+    <w:qFormat/>
     <w:uiPriority w:val="69"/>
     <w:tblPr>
       <w:tblBorders>
@@ -18181,6 +18509,7 @@
   <w:style w:type="table" w:styleId="217">
     <w:name w:val="Medium Grid 3 Accent 3"/>
     <w:basedOn w:val="12"/>
+    <w:qFormat/>
     <w:uiPriority w:val="69"/>
     <w:tblPr>
       <w:tblBorders>
@@ -18899,6 +19228,7 @@
   <w:style w:type="table" w:styleId="223">
     <w:name w:val="Dark List Accent 2"/>
     <w:basedOn w:val="12"/>
+    <w:qFormat/>
     <w:uiPriority w:val="70"/>
     <w:rPr>
       <w:color w:val="FFFFFF"/>
@@ -19208,6 +19538,7 @@
   <w:style w:type="table" w:styleId="226">
     <w:name w:val="Dark List Accent 5"/>
     <w:basedOn w:val="12"/>
+    <w:qFormat/>
     <w:uiPriority w:val="70"/>
     <w:rPr>
       <w:color w:val="FFFFFF"/>
@@ -19311,6 +19642,7 @@
   <w:style w:type="table" w:styleId="227">
     <w:name w:val="Dark List Accent 6"/>
     <w:basedOn w:val="12"/>
+    <w:qFormat/>
     <w:uiPriority w:val="70"/>
     <w:rPr>
       <w:color w:val="FFFFFF"/>
@@ -19632,6 +19964,7 @@
   <w:style w:type="table" w:styleId="230">
     <w:name w:val="Colorful Shading Accent 2"/>
     <w:basedOn w:val="12"/>
+    <w:qFormat/>
     <w:uiPriority w:val="71"/>
     <w:rPr>
       <w:color w:val="000000"/>
@@ -20060,6 +20393,7 @@
   <w:style w:type="table" w:styleId="234">
     <w:name w:val="Colorful Shading Accent 6"/>
     <w:basedOn w:val="12"/>
+    <w:qFormat/>
     <w:uiPriority w:val="71"/>
     <w:rPr>
       <w:color w:val="000000"/>
@@ -20244,6 +20578,7 @@
   <w:style w:type="table" w:styleId="236">
     <w:name w:val="Colorful List Accent 1"/>
     <w:basedOn w:val="12"/>
+    <w:qFormat/>
     <w:uiPriority w:val="72"/>
     <w:rPr>
       <w:color w:val="000000"/>
@@ -20394,6 +20729,7 @@
   <w:style w:type="table" w:styleId="238">
     <w:name w:val="Colorful List Accent 3"/>
     <w:basedOn w:val="12"/>
+    <w:qFormat/>
     <w:uiPriority w:val="72"/>
     <w:rPr>
       <w:color w:val="000000"/>
@@ -20469,6 +20805,7 @@
   <w:style w:type="table" w:styleId="239">
     <w:name w:val="Colorful List Accent 4"/>
     <w:basedOn w:val="12"/>
+    <w:qFormat/>
     <w:uiPriority w:val="72"/>
     <w:rPr>
       <w:color w:val="000000"/>
@@ -20694,6 +21031,7 @@
   <w:style w:type="table" w:styleId="242">
     <w:name w:val="Colorful Grid"/>
     <w:basedOn w:val="12"/>
+    <w:qFormat/>
     <w:uiPriority w:val="73"/>
     <w:rPr>
       <w:color w:val="000000"/>
@@ -20895,6 +21233,7 @@
   <w:style w:type="table" w:styleId="245">
     <w:name w:val="Colorful Grid Accent 3"/>
     <w:basedOn w:val="12"/>
+    <w:qFormat/>
     <w:uiPriority w:val="73"/>
     <w:rPr>
       <w:color w:val="000000"/>

</xml_diff>